<commit_message>
guardado2 por si se elimine
</commit_message>
<xml_diff>
--- a/Introducion_InformeFinalUtqay.docx
+++ b/Introducion_InformeFinalUtqay.docx
@@ -174,6 +174,7 @@
           <w:lang w:eastAsia="es-PE"/>
         </w:rPr>
       </w:pPr>
+      <w:proofErr w:type="spellStart"/>
       <w:r>
         <w:rPr>
           <w:rFonts w:ascii="Arial" w:eastAsia="Times New Roman" w:hAnsi="Arial" w:cs="Arial"/>
@@ -184,43 +185,70 @@
           <w:szCs w:val="28"/>
           <w:lang w:eastAsia="es-PE"/>
         </w:rPr>
-        <w:t>Utqay Delivery, Piura 2021”</w:t>
-      </w:r>
-    </w:p>
-    <w:p>
-      <w:pPr>
-        <w:spacing w:after="0" w:line="360" w:lineRule="auto"/>
-        <w:rPr>
-          <w:rFonts w:ascii="Arial" w:eastAsia="Times New Roman" w:hAnsi="Arial" w:cs="Arial"/>
-          <w:sz w:val="24"/>
-          <w:szCs w:val="24"/>
-          <w:lang w:eastAsia="es-PE"/>
-        </w:rPr>
-      </w:pPr>
-    </w:p>
-    <w:p>
-      <w:pPr>
-        <w:spacing w:after="0" w:line="360" w:lineRule="auto"/>
-        <w:ind w:left="118" w:right="-20"/>
-        <w:jc w:val="center"/>
-        <w:rPr>
-          <w:rFonts w:ascii="Arial" w:eastAsia="Times New Roman" w:hAnsi="Arial" w:cs="Arial"/>
-          <w:sz w:val="24"/>
-          <w:szCs w:val="24"/>
-          <w:lang w:eastAsia="es-PE"/>
-        </w:rPr>
-      </w:pPr>
+        <w:t>Utqay</w:t>
+      </w:r>
+      <w:proofErr w:type="spellEnd"/>
       <w:r>
         <w:rPr>
           <w:rFonts w:ascii="Arial" w:eastAsia="Times New Roman" w:hAnsi="Arial" w:cs="Arial"/>
           <w:b/>
           <w:bCs/>
           <w:color w:val="000000"/>
-          <w:sz w:val="24"/>
-          <w:szCs w:val="24"/>
-          <w:lang w:eastAsia="es-PE"/>
-        </w:rPr>
-        <w:t>Autores:</w:t>
+          <w:sz w:val="28"/>
+          <w:szCs w:val="28"/>
+          <w:lang w:eastAsia="es-PE"/>
+        </w:rPr>
+        <w:t xml:space="preserve"> Delivery, Piura 2021”</w:t>
+      </w:r>
+    </w:p>
+    <w:p>
+      <w:pPr>
+        <w:spacing w:after="0" w:line="360" w:lineRule="auto"/>
+        <w:rPr>
+          <w:rFonts w:ascii="Arial" w:eastAsia="Times New Roman" w:hAnsi="Arial" w:cs="Arial"/>
+          <w:sz w:val="24"/>
+          <w:szCs w:val="24"/>
+          <w:lang w:eastAsia="es-PE"/>
+        </w:rPr>
+      </w:pPr>
+    </w:p>
+    <w:p>
+      <w:pPr>
+        <w:spacing w:after="0" w:line="360" w:lineRule="auto"/>
+        <w:ind w:left="118" w:right="-20"/>
+        <w:jc w:val="center"/>
+        <w:rPr>
+          <w:rFonts w:ascii="Arial" w:eastAsia="Times New Roman" w:hAnsi="Arial" w:cs="Arial"/>
+          <w:sz w:val="24"/>
+          <w:szCs w:val="24"/>
+          <w:lang w:eastAsia="es-PE"/>
+        </w:rPr>
+      </w:pPr>
+      <w:proofErr w:type="spellStart"/>
+      <w:r>
+        <w:rPr>
+          <w:rFonts w:ascii="Arial" w:eastAsia="Times New Roman" w:hAnsi="Arial" w:cs="Arial"/>
+          <w:b/>
+          <w:bCs/>
+          <w:color w:val="000000"/>
+          <w:sz w:val="24"/>
+          <w:szCs w:val="24"/>
+          <w:lang w:eastAsia="es-PE"/>
+        </w:rPr>
+        <w:t>Autores</w:t>
+      </w:r>
+      <w:proofErr w:type="spellEnd"/>
+      <w:r>
+        <w:rPr>
+          <w:rFonts w:ascii="Arial" w:eastAsia="Times New Roman" w:hAnsi="Arial" w:cs="Arial"/>
+          <w:b/>
+          <w:bCs/>
+          <w:color w:val="000000"/>
+          <w:sz w:val="24"/>
+          <w:szCs w:val="24"/>
+          <w:lang w:eastAsia="es-PE"/>
+        </w:rPr>
+        <w:t>:</w:t>
       </w:r>
     </w:p>
     <w:p>
@@ -639,6 +667,7 @@
           <w:lang w:eastAsia="es-PE"/>
         </w:rPr>
       </w:pPr>
+      <w:proofErr w:type="spellStart"/>
       <w:r>
         <w:rPr>
           <w:rFonts w:ascii="Arial" w:eastAsia="Times New Roman" w:hAnsi="Arial" w:cs="Arial"/>
@@ -649,7 +678,20 @@
           <w:szCs w:val="24"/>
           <w:lang w:eastAsia="es-PE"/>
         </w:rPr>
-        <w:t>Asesor:</w:t>
+        <w:t>Asesor</w:t>
+      </w:r>
+      <w:proofErr w:type="spellEnd"/>
+      <w:r>
+        <w:rPr>
+          <w:rFonts w:ascii="Arial" w:eastAsia="Times New Roman" w:hAnsi="Arial" w:cs="Arial"/>
+          <w:b/>
+          <w:bCs/>
+          <w:color w:val="000000"/>
+          <w:sz w:val="24"/>
+          <w:szCs w:val="24"/>
+          <w:lang w:eastAsia="es-PE"/>
+        </w:rPr>
+        <w:t>:</w:t>
       </w:r>
     </w:p>
     <w:p>
@@ -1562,7 +1604,55 @@
           <w:color w:val="000000"/>
           <w:lang w:val="es-PE"/>
         </w:rPr>
-        <w:t>En Perú cada día las pequeñas y microempresas generan gran cantidad de información, datos en cada una de sus labores, siendo esto importante para llevar a cabo un buen control de la empresa, como: clientes frecuentes de la empresa, principales proveedores o las ventas realizadas en el día o semana. Muchas de estas pequeñas empresas todavía hacen respaldos o guardado de información en papel u hojas de Excel poco eficientes, que no permiten optar por buenas decisiones de mejora. “Hay una gran variedad de empresas que pudiendo usar esta herramienta, inmersa en Big Data, no la utilizan y prefieren el método intuitivo, lo cual limita sus capacidades y presenta un riesgo en la toma de sus decisiones” (Requena, 2018).</w:t>
+        <w:t>En Perú cada día las pequeñas y microempresas generan gran cantidad de información, datos en cada una de sus labores, siendo esto importante para llevar a cabo un buen control de la empresa, como: clientes frecuentes de la empresa, principales proveedores o las ventas realizadas en el día o semana. Muchas de estas pequeñas empresas todavía hacen respaldos o guardado de información en papel u hojas de Excel poco eficientes, que no permiten optar por buenas decisiones de mejora. “</w:t>
+      </w:r>
+      <w:r>
+        <w:rPr>
+          <w:rFonts w:ascii="Arial" w:hAnsi="Arial" w:cs="Arial"/>
+          <w:color w:val="000000"/>
+          <w:lang w:val="es-PE"/>
+        </w:rPr>
+        <w:t xml:space="preserve">Todo tipo de empresas pueden utilizar </w:t>
+      </w:r>
+      <w:r>
+        <w:rPr>
+          <w:rFonts w:ascii="Arial" w:hAnsi="Arial" w:cs="Arial"/>
+          <w:color w:val="000000"/>
+          <w:lang w:val="es-PE"/>
+        </w:rPr>
+        <w:t>una</w:t>
+      </w:r>
+      <w:r>
+        <w:rPr>
+          <w:rFonts w:ascii="Arial" w:hAnsi="Arial" w:cs="Arial"/>
+          <w:color w:val="000000"/>
+          <w:lang w:val="es-PE"/>
+        </w:rPr>
+        <w:t xml:space="preserve"> herramienta inmersa en big data, </w:t>
+      </w:r>
+      <w:r>
+        <w:rPr>
+          <w:rFonts w:ascii="Arial" w:hAnsi="Arial" w:cs="Arial"/>
+          <w:color w:val="000000"/>
+          <w:lang w:val="es-PE"/>
+        </w:rPr>
+        <w:t xml:space="preserve">pero </w:t>
+      </w:r>
+      <w:r>
+        <w:rPr>
+          <w:rFonts w:ascii="Arial" w:hAnsi="Arial" w:cs="Arial"/>
+          <w:color w:val="000000"/>
+          <w:lang w:val="es-PE"/>
+        </w:rPr>
+        <w:t>en lugar de utilizarla, prefieren utilizar métodos intuitivos, que limitarán su funcionalidad y riesgo a la hora de tomar decisiones.</w:t>
+      </w:r>
+      <w:r>
+        <w:rPr>
+          <w:rFonts w:ascii="Arial" w:hAnsi="Arial" w:cs="Arial"/>
+          <w:color w:val="000000"/>
+          <w:lang w:val="es-PE"/>
+        </w:rPr>
+        <w:t>” (Requena, 2018).</w:t>
       </w:r>
     </w:p>
     <w:p>
@@ -1618,7 +1708,25 @@
           <w:color w:val="000000"/>
           <w:lang w:val="es-PE"/>
         </w:rPr>
-        <w:t>” (Minsait, 2019). Ante esta situación, este proyecto pretende innovar y cambiar las tendencias actuales, gracias a un sistema de soporte de decisiones basado en Business Intelligence. </w:t>
+        <w:t>” (</w:t>
+      </w:r>
+      <w:proofErr w:type="spellStart"/>
+      <w:r>
+        <w:rPr>
+          <w:rFonts w:ascii="Arial" w:hAnsi="Arial" w:cs="Arial"/>
+          <w:color w:val="000000"/>
+          <w:lang w:val="es-PE"/>
+        </w:rPr>
+        <w:t>Minsait</w:t>
+      </w:r>
+      <w:proofErr w:type="spellEnd"/>
+      <w:r>
+        <w:rPr>
+          <w:rFonts w:ascii="Arial" w:hAnsi="Arial" w:cs="Arial"/>
+          <w:color w:val="000000"/>
+          <w:lang w:val="es-PE"/>
+        </w:rPr>
+        <w:t>, 2019). Ante esta situación, este proyecto pretende innovar y cambiar las tendencias actuales, gracias a un sistema de soporte de decisiones basado en Business Intelligence. </w:t>
       </w:r>
     </w:p>
     <w:p>
@@ -1659,15 +1767,59 @@
           <w:lang w:val="es-PE"/>
         </w:rPr>
         <w:lastRenderedPageBreak/>
-        <w:t>“Los sistemas de BI brindan capacidades analíticas y de informes a las empresas a través de la integración de datos recopilados que provienen de diversas fuentes de origen, permitiendo a los usuarios herramientas de visualización de datos para mejorar la toma decisiones dentro de la empresa” (Rahman, Meredith y Burstein, 2016). Es por eso que hoy por hoy no se necesita de mucha inversión tecnológica que permita administrar sistemas de soporte de decisiones basados en Business Intelligence. La herramienta que se proporcionará será en principio gratuita, y no requerirá de gran inversión en hardware, siendo esta la principal razón del enfoque en micro y pequeñas empresas</w:t>
-      </w:r>
-      <w:r>
-        <w:rPr>
-          <w:rFonts w:ascii="Arial" w:hAnsi="Arial" w:cs="Arial"/>
-          <w:color w:val="000000"/>
-          <w:lang w:val="es-PE"/>
-        </w:rPr>
-        <w:t>(Mypes)</w:t>
+        <w:t xml:space="preserve">“Los sistemas de BI brindan capacidades analíticas y de informes a las empresas a través de la integración de datos recopilados que provienen de diversas fuentes de origen, permitiendo a los usuarios herramientas de visualización de datos para mejorar la toma decisiones dentro de la empresa” (Rahman, Meredith y </w:t>
+      </w:r>
+      <w:proofErr w:type="spellStart"/>
+      <w:r>
+        <w:rPr>
+          <w:rFonts w:ascii="Arial" w:hAnsi="Arial" w:cs="Arial"/>
+          <w:color w:val="000000"/>
+          <w:lang w:val="es-PE"/>
+        </w:rPr>
+        <w:t>Burstein</w:t>
+      </w:r>
+      <w:proofErr w:type="spellEnd"/>
+      <w:r>
+        <w:rPr>
+          <w:rFonts w:ascii="Arial" w:hAnsi="Arial" w:cs="Arial"/>
+          <w:color w:val="000000"/>
+          <w:lang w:val="es-PE"/>
+        </w:rPr>
+        <w:t>, 2016). Es por eso que hoy por hoy no se necesita de mucha inversión tecnológica que permita administrar sistemas de soporte de decisiones basados en Business Intelligence. La herramienta que se proporcionará será en principio gratuita, y no requerirá de gran inversión en hardware, siendo esta la principal razón del enfoque en micro y pequeñas empresas</w:t>
+      </w:r>
+      <w:r>
+        <w:rPr>
+          <w:rFonts w:ascii="Arial" w:hAnsi="Arial" w:cs="Arial"/>
+          <w:color w:val="000000"/>
+          <w:lang w:val="es-PE"/>
+        </w:rPr>
+        <w:t xml:space="preserve"> </w:t>
+      </w:r>
+      <w:r>
+        <w:rPr>
+          <w:rFonts w:ascii="Arial" w:hAnsi="Arial" w:cs="Arial"/>
+          <w:color w:val="000000"/>
+          <w:lang w:val="es-PE"/>
+        </w:rPr>
+        <w:t>(</w:t>
+      </w:r>
+      <w:proofErr w:type="spellStart"/>
+      <w:r>
+        <w:rPr>
+          <w:rFonts w:ascii="Arial" w:hAnsi="Arial" w:cs="Arial"/>
+          <w:color w:val="000000"/>
+          <w:lang w:val="es-PE"/>
+        </w:rPr>
+        <w:t>Mypes</w:t>
+      </w:r>
+      <w:proofErr w:type="spellEnd"/>
+      <w:r>
+        <w:rPr>
+          <w:rFonts w:ascii="Arial" w:hAnsi="Arial" w:cs="Arial"/>
+          <w:color w:val="000000"/>
+          <w:lang w:val="es-PE"/>
+        </w:rPr>
+        <w:t>)</w:t>
       </w:r>
       <w:r>
         <w:rPr>
@@ -1704,7 +1856,25 @@
           <w:color w:val="000000"/>
           <w:lang w:val="es-PE"/>
         </w:rPr>
-        <w:t>. (Bajuk, 2020</w:t>
+        <w:t>. (</w:t>
+      </w:r>
+      <w:proofErr w:type="spellStart"/>
+      <w:r>
+        <w:rPr>
+          <w:rFonts w:ascii="Arial" w:hAnsi="Arial" w:cs="Arial"/>
+          <w:color w:val="000000"/>
+          <w:lang w:val="es-PE"/>
+        </w:rPr>
+        <w:t>Bajuk</w:t>
+      </w:r>
+      <w:proofErr w:type="spellEnd"/>
+      <w:r>
+        <w:rPr>
+          <w:rFonts w:ascii="Arial" w:hAnsi="Arial" w:cs="Arial"/>
+          <w:color w:val="000000"/>
+          <w:lang w:val="es-PE"/>
+        </w:rPr>
+        <w:t>, 2020</w:t>
       </w:r>
       <w:r>
         <w:rPr>
@@ -1762,7 +1932,25 @@
           <w:color w:val="000000"/>
           <w:lang w:val="es-PE"/>
         </w:rPr>
-        <w:t>(Alcouffe, 2019)</w:t>
+        <w:t>(</w:t>
+      </w:r>
+      <w:proofErr w:type="spellStart"/>
+      <w:r>
+        <w:rPr>
+          <w:rFonts w:ascii="Arial" w:hAnsi="Arial" w:cs="Arial"/>
+          <w:color w:val="000000"/>
+          <w:lang w:val="es-PE"/>
+        </w:rPr>
+        <w:t>Alcouffe</w:t>
+      </w:r>
+      <w:proofErr w:type="spellEnd"/>
+      <w:r>
+        <w:rPr>
+          <w:rFonts w:ascii="Arial" w:hAnsi="Arial" w:cs="Arial"/>
+          <w:color w:val="000000"/>
+          <w:lang w:val="es-PE"/>
+        </w:rPr>
+        <w:t>, 2019)</w:t>
       </w:r>
       <w:r>
         <w:rPr>
@@ -1834,7 +2022,43 @@
           <w:color w:val="000000"/>
           <w:lang w:val="es-PE"/>
         </w:rPr>
-        <w:t xml:space="preserve">Es importante señalar que las empresas que invierten en herramientas de análisis de datos de alta calidad tienen cinco veces más probabilidades de desarrollar decisiones que sus competidores "(Bain &amp; Company). Considerando que, como ya dijimos, esta es una estadística muy importante, estos Las decisiones estratégicas se toman en diferentes niveles. Es por eso que se pueden utilizar diferentes tipos de herramientas (Google Data Studio, Power BI, Amazon Quicksight, etc.) para el análisis.  </w:t>
+        <w:t xml:space="preserve">Es importante señalar que las empresas que invierten en herramientas de análisis de datos de alta calidad tienen cinco veces más probabilidades de desarrollar decisiones que sus competidores "(Bain &amp; Company). Considerando que, como ya dijimos, esta es una estadística muy importante, estos Las decisiones estratégicas se toman en diferentes niveles. Es por eso que se pueden utilizar diferentes tipos de herramientas (Google Data Studio, </w:t>
+      </w:r>
+      <w:proofErr w:type="spellStart"/>
+      <w:r>
+        <w:rPr>
+          <w:rFonts w:ascii="Arial" w:hAnsi="Arial" w:cs="Arial"/>
+          <w:color w:val="000000"/>
+          <w:lang w:val="es-PE"/>
+        </w:rPr>
+        <w:t>Power</w:t>
+      </w:r>
+      <w:proofErr w:type="spellEnd"/>
+      <w:r>
+        <w:rPr>
+          <w:rFonts w:ascii="Arial" w:hAnsi="Arial" w:cs="Arial"/>
+          <w:color w:val="000000"/>
+          <w:lang w:val="es-PE"/>
+        </w:rPr>
+        <w:t xml:space="preserve"> BI, Amazon </w:t>
+      </w:r>
+      <w:proofErr w:type="spellStart"/>
+      <w:r>
+        <w:rPr>
+          <w:rFonts w:ascii="Arial" w:hAnsi="Arial" w:cs="Arial"/>
+          <w:color w:val="000000"/>
+          <w:lang w:val="es-PE"/>
+        </w:rPr>
+        <w:t>Quicksight</w:t>
+      </w:r>
+      <w:proofErr w:type="spellEnd"/>
+      <w:r>
+        <w:rPr>
+          <w:rFonts w:ascii="Arial" w:hAnsi="Arial" w:cs="Arial"/>
+          <w:color w:val="000000"/>
+          <w:lang w:val="es-PE"/>
+        </w:rPr>
+        <w:t xml:space="preserve">, etc.) para el análisis.  </w:t>
       </w:r>
       <w:r>
         <w:rPr>
@@ -1863,7 +2087,25 @@
           <w:color w:val="000000"/>
           <w:lang w:val="es-PE"/>
         </w:rPr>
-        <w:t>En tal caso en el emprendimiento Utqay Delivery se observa poco manejo y conocimiento de análisis de datos y sobre todo  toman sus decisiones de manera intuitiva o por conocimientos históricos del emprendimiento, pero como se sabe los tiempos cambian y con ello las necesidades de los clientes, es por eso que el emprendimiento no ha llegado a despegar del todo, quizás por la toma de  malas decisiones las cuales conllevan grandes pérdidas en dinero y esfuerzo, esto  hasta podría llevar  al fracaso del emprendimiento, además al estar iniciando almacenan sus datos en hojas de cálculo, o en sus cuadernos de apuntes, etc. Los cuales no son aprovechados para la toma de decisiones lo cual implica un retraso en el crecimiento de su emprendimiento por el mal enfoque de sus decisiones que son de manera intuitiva o basados en el historial del emprendimiento.</w:t>
+        <w:t xml:space="preserve">En tal caso en el emprendimiento </w:t>
+      </w:r>
+      <w:proofErr w:type="spellStart"/>
+      <w:r>
+        <w:rPr>
+          <w:rFonts w:ascii="Arial" w:hAnsi="Arial" w:cs="Arial"/>
+          <w:color w:val="000000"/>
+          <w:lang w:val="es-PE"/>
+        </w:rPr>
+        <w:t>Utqay</w:t>
+      </w:r>
+      <w:proofErr w:type="spellEnd"/>
+      <w:r>
+        <w:rPr>
+          <w:rFonts w:ascii="Arial" w:hAnsi="Arial" w:cs="Arial"/>
+          <w:color w:val="000000"/>
+          <w:lang w:val="es-PE"/>
+        </w:rPr>
+        <w:t xml:space="preserve"> Delivery se observa poco manejo y conocimiento de análisis de datos y sobre todo  toman sus decisiones de manera intuitiva o por conocimientos históricos del emprendimiento, pero como se sabe los tiempos cambian y con ello las necesidades de los clientes, es por eso que el emprendimiento no ha llegado a despegar del todo, quizás por la toma de  malas decisiones las cuales conllevan grandes pérdidas en dinero y esfuerzo, esto  hasta podría llevar  al fracaso del emprendimiento, además al estar iniciando almacenan sus datos en hojas de cálculo, o en sus cuadernos de apuntes, etc. Los cuales no son aprovechados para la toma de decisiones lo cual implica un retraso en el crecimiento de su emprendimiento por el mal enfoque de sus decisiones que son de manera intuitiva o basados en el historial del emprendimiento.</w:t>
       </w:r>
     </w:p>
     <w:p>
@@ -1945,7 +2187,27 @@
           <w:color w:val="000000"/>
           <w:lang w:val="es-PE"/>
         </w:rPr>
-        <w:t xml:space="preserve"> para la toma de decisiones del emprendimiento Utqay </w:t>
+        <w:t xml:space="preserve"> para la toma de decisiones del emprendimiento </w:t>
+      </w:r>
+      <w:proofErr w:type="spellStart"/>
+      <w:r>
+        <w:rPr>
+          <w:rFonts w:ascii="Arial" w:hAnsi="Arial" w:cs="Arial"/>
+          <w:bCs/>
+          <w:color w:val="000000"/>
+          <w:lang w:val="es-PE"/>
+        </w:rPr>
+        <w:t>Utqay</w:t>
+      </w:r>
+      <w:proofErr w:type="spellEnd"/>
+      <w:r>
+        <w:rPr>
+          <w:rFonts w:ascii="Arial" w:hAnsi="Arial" w:cs="Arial"/>
+          <w:bCs/>
+          <w:color w:val="000000"/>
+          <w:lang w:val="es-PE"/>
+        </w:rPr>
+        <w:t xml:space="preserve"> </w:t>
       </w:r>
     </w:p>
     <w:p>
@@ -2174,7 +2436,25 @@
           <w:color w:val="000000"/>
           <w:lang w:val="es-PE"/>
         </w:rPr>
-        <w:t xml:space="preserve">A todo lo mencionado nos formulamos la siguiente pregunta ¿En qué consiste la estructura para el análisis de datos del emprendimiento Utqay </w:t>
+        <w:t xml:space="preserve">A todo lo mencionado nos formulamos la siguiente pregunta ¿En qué consiste la estructura para el análisis de datos del emprendimiento </w:t>
+      </w:r>
+      <w:proofErr w:type="spellStart"/>
+      <w:r>
+        <w:rPr>
+          <w:rFonts w:ascii="Arial" w:hAnsi="Arial" w:cs="Arial"/>
+          <w:color w:val="000000"/>
+          <w:lang w:val="es-PE"/>
+        </w:rPr>
+        <w:t>Utqay</w:t>
+      </w:r>
+      <w:proofErr w:type="spellEnd"/>
+      <w:r>
+        <w:rPr>
+          <w:rFonts w:ascii="Arial" w:hAnsi="Arial" w:cs="Arial"/>
+          <w:color w:val="000000"/>
+          <w:lang w:val="es-PE"/>
+        </w:rPr>
+        <w:t xml:space="preserve"> </w:t>
       </w:r>
       <w:r>
         <w:rPr>
@@ -2198,7 +2478,79 @@
           <w:color w:val="000000"/>
           <w:lang w:val="es-PE"/>
         </w:rPr>
-        <w:t>Según lo que menciona el reporte Big data and AI executive survey (NewVantage Partners), en la actualidad, más del 88% de las empresas sienten la urgencia de invertir en herramientas de análisis de datos. Esto se debe principalmente a que las empresas están perdiendo oportunidades de negocio solamente por no tomar en cuenta lo importante que es el análisis de datos de manera eficaz.</w:t>
+        <w:t xml:space="preserve">Según lo que menciona el reporte Big data and AI </w:t>
+      </w:r>
+      <w:proofErr w:type="spellStart"/>
+      <w:r>
+        <w:rPr>
+          <w:rFonts w:ascii="Arial" w:hAnsi="Arial" w:cs="Arial"/>
+          <w:color w:val="000000"/>
+          <w:lang w:val="es-PE"/>
+        </w:rPr>
+        <w:t>executive</w:t>
+      </w:r>
+      <w:proofErr w:type="spellEnd"/>
+      <w:r>
+        <w:rPr>
+          <w:rFonts w:ascii="Arial" w:hAnsi="Arial" w:cs="Arial"/>
+          <w:color w:val="000000"/>
+          <w:lang w:val="es-PE"/>
+        </w:rPr>
+        <w:t xml:space="preserve"> </w:t>
+      </w:r>
+      <w:proofErr w:type="spellStart"/>
+      <w:r>
+        <w:rPr>
+          <w:rFonts w:ascii="Arial" w:hAnsi="Arial" w:cs="Arial"/>
+          <w:color w:val="000000"/>
+          <w:lang w:val="es-PE"/>
+        </w:rPr>
+        <w:t>survey</w:t>
+      </w:r>
+      <w:proofErr w:type="spellEnd"/>
+      <w:r>
+        <w:rPr>
+          <w:rFonts w:ascii="Arial" w:hAnsi="Arial" w:cs="Arial"/>
+          <w:color w:val="000000"/>
+          <w:lang w:val="es-PE"/>
+        </w:rPr>
+        <w:t xml:space="preserve"> (</w:t>
+      </w:r>
+      <w:proofErr w:type="spellStart"/>
+      <w:r>
+        <w:rPr>
+          <w:rFonts w:ascii="Arial" w:hAnsi="Arial" w:cs="Arial"/>
+          <w:color w:val="000000"/>
+          <w:lang w:val="es-PE"/>
+        </w:rPr>
+        <w:t>NewVantage</w:t>
+      </w:r>
+      <w:proofErr w:type="spellEnd"/>
+      <w:r>
+        <w:rPr>
+          <w:rFonts w:ascii="Arial" w:hAnsi="Arial" w:cs="Arial"/>
+          <w:color w:val="000000"/>
+          <w:lang w:val="es-PE"/>
+        </w:rPr>
+        <w:t xml:space="preserve"> </w:t>
+      </w:r>
+      <w:proofErr w:type="spellStart"/>
+      <w:r>
+        <w:rPr>
+          <w:rFonts w:ascii="Arial" w:hAnsi="Arial" w:cs="Arial"/>
+          <w:color w:val="000000"/>
+          <w:lang w:val="es-PE"/>
+        </w:rPr>
+        <w:t>Partners</w:t>
+      </w:r>
+      <w:proofErr w:type="spellEnd"/>
+      <w:r>
+        <w:rPr>
+          <w:rFonts w:ascii="Arial" w:hAnsi="Arial" w:cs="Arial"/>
+          <w:color w:val="000000"/>
+          <w:lang w:val="es-PE"/>
+        </w:rPr>
+        <w:t>), en la actualidad, más del 88% de las empresas sienten la urgencia de invertir en herramientas de análisis de datos. Esto se debe principalmente a que las empresas están perdiendo oportunidades de negocio solamente por no tomar en cuenta lo importante que es el análisis de datos de manera eficaz.</w:t>
       </w:r>
     </w:p>
     <w:p>
@@ -2219,7 +2571,25 @@
           <w:color w:val="000000"/>
           <w:lang w:val="es-PE"/>
         </w:rPr>
-        <w:t>Siendo el objetivo principal de esta investigación, Diseñar una estructura de análisis de datos para la toma de decisiones del emprendimiento Utqay Delivery.</w:t>
+        <w:t xml:space="preserve">Siendo el objetivo principal de esta investigación, Diseñar una estructura de análisis de datos para la toma de decisiones del emprendimiento </w:t>
+      </w:r>
+      <w:proofErr w:type="spellStart"/>
+      <w:r>
+        <w:rPr>
+          <w:rFonts w:ascii="Arial" w:hAnsi="Arial" w:cs="Arial"/>
+          <w:color w:val="000000"/>
+          <w:lang w:val="es-PE"/>
+        </w:rPr>
+        <w:t>Utqay</w:t>
+      </w:r>
+      <w:proofErr w:type="spellEnd"/>
+      <w:r>
+        <w:rPr>
+          <w:rFonts w:ascii="Arial" w:hAnsi="Arial" w:cs="Arial"/>
+          <w:color w:val="000000"/>
+          <w:lang w:val="es-PE"/>
+        </w:rPr>
+        <w:t xml:space="preserve"> Delivery.</w:t>
       </w:r>
     </w:p>
     <w:p>
@@ -2240,7 +2610,43 @@
           <w:color w:val="000000"/>
           <w:lang w:val="es-PE"/>
         </w:rPr>
-        <w:t xml:space="preserve">Así mismo los objetivos específicos de esta investigación, consisten en, Recopilar datos de la empresa de la empresa Utqay, Analizar la información de la empresa, Implementar KPIS y Métricas de acuerdo al modelo de negocio, Realizar la conexión a la fuente de datos, Crear un dashboard con la información para el estudio de la empresa. </w:t>
+        <w:t xml:space="preserve">Así mismo los objetivos específicos de esta investigación, consisten en, Recopilar datos de la empresa de la empresa </w:t>
+      </w:r>
+      <w:proofErr w:type="spellStart"/>
+      <w:r>
+        <w:rPr>
+          <w:rFonts w:ascii="Arial" w:hAnsi="Arial" w:cs="Arial"/>
+          <w:color w:val="000000"/>
+          <w:lang w:val="es-PE"/>
+        </w:rPr>
+        <w:t>Utqay</w:t>
+      </w:r>
+      <w:proofErr w:type="spellEnd"/>
+      <w:r>
+        <w:rPr>
+          <w:rFonts w:ascii="Arial" w:hAnsi="Arial" w:cs="Arial"/>
+          <w:color w:val="000000"/>
+          <w:lang w:val="es-PE"/>
+        </w:rPr>
+        <w:t xml:space="preserve">, Analizar la información de la empresa, Implementar KPIS y Métricas de acuerdo al modelo de negocio, Realizar la conexión a la fuente de datos, Crear un </w:t>
+      </w:r>
+      <w:proofErr w:type="spellStart"/>
+      <w:r>
+        <w:rPr>
+          <w:rFonts w:ascii="Arial" w:hAnsi="Arial" w:cs="Arial"/>
+          <w:color w:val="000000"/>
+          <w:lang w:val="es-PE"/>
+        </w:rPr>
+        <w:t>dashboard</w:t>
+      </w:r>
+      <w:proofErr w:type="spellEnd"/>
+      <w:r>
+        <w:rPr>
+          <w:rFonts w:ascii="Arial" w:hAnsi="Arial" w:cs="Arial"/>
+          <w:color w:val="000000"/>
+          <w:lang w:val="es-PE"/>
+        </w:rPr>
+        <w:t xml:space="preserve"> con la información para el estudio de la empresa. </w:t>
       </w:r>
     </w:p>
     <w:p>

</xml_diff>